<commit_message>
response to TPT review
</commit_message>
<xml_diff>
--- a/TPT_submission-shorter-2023-December/food_energy - Jan2024 - simplified.docx
+++ b/TPT_submission-shorter-2023-December/food_energy - Jan2024 - simplified.docx
@@ -1,6 +1,6 @@
 
 <file path=word/document.xml><?xml version="1.0" encoding="utf-8"?>
-<w:document xmlns:wpc="http://schemas.microsoft.com/office/word/2010/wordprocessingCanvas" xmlns:cx="http://schemas.microsoft.com/office/drawing/2014/chartex" xmlns:cx1="http://schemas.microsoft.com/office/drawing/2015/9/8/chartex" xmlns:cx2="http://schemas.microsoft.com/office/drawing/2015/10/21/chartex" xmlns:cx3="http://schemas.microsoft.com/office/drawing/2016/5/9/chartex" xmlns:cx4="http://schemas.microsoft.com/office/drawing/2016/5/10/chartex" xmlns:cx5="http://schemas.microsoft.com/office/drawing/2016/5/11/chartex" xmlns:cx6="http://schemas.microsoft.com/office/drawing/2016/5/12/chartex" xmlns:cx7="http://schemas.microsoft.com/office/drawing/2016/5/13/chartex" xmlns:cx8="http://schemas.microsoft.com/office/drawing/2016/5/14/chartex" xmlns:mc="http://schemas.openxmlformats.org/markup-compatibility/2006" xmlns:aink="http://schemas.microsoft.com/office/drawing/2016/ink" xmlns:am3d="http://schemas.microsoft.com/office/drawing/2017/model3d" xmlns:o="urn:schemas-microsoft-com:office:office" xmlns:oel="http://schemas.microsoft.com/office/2019/extlst" xmlns:r="http://schemas.openxmlformats.org/officeDocument/2006/relationships" xmlns:m="http://schemas.openxmlformats.org/officeDocument/2006/math" xmlns:v="urn:schemas-microsoft-com:vml" xmlns:wp14="http://schemas.microsoft.com/office/word/2010/wordprocessingDrawing" xmlns:wp="http://schemas.openxmlformats.org/drawingml/2006/wordprocessingDrawing" xmlns:w10="urn:schemas-microsoft-com:office:word" xmlns:w="http://schemas.openxmlformats.org/wordprocessingml/2006/main" xmlns:w14="http://schemas.microsoft.com/office/word/2010/wordml" xmlns:w15="http://schemas.microsoft.com/office/word/2012/wordml" xmlns:w16cex="http://schemas.microsoft.com/office/word/2018/wordml/cex" xmlns:w16cid="http://schemas.microsoft.com/office/word/2016/wordml/cid" xmlns:w16="http://schemas.microsoft.com/office/word/2018/wordml" xmlns:w16sdtdh="http://schemas.microsoft.com/office/word/2020/wordml/sdtdatahash" xmlns:w16se="http://schemas.microsoft.com/office/word/2015/wordml/symex" xmlns:wpg="http://schemas.microsoft.com/office/word/2010/wordprocessingGroup" xmlns:wpi="http://schemas.microsoft.com/office/word/2010/wordprocessingInk" xmlns:wne="http://schemas.microsoft.com/office/word/2006/wordml" xmlns:wps="http://schemas.microsoft.com/office/word/2010/wordprocessingShape" mc:Ignorable="w14 w15 w16se w16cid w16 w16cex w16sdtdh wp14">
+<w:document xmlns:wpc="http://schemas.microsoft.com/office/word/2010/wordprocessingCanvas" xmlns:cx="http://schemas.microsoft.com/office/drawing/2014/chartex" xmlns:cx1="http://schemas.microsoft.com/office/drawing/2015/9/8/chartex" xmlns:cx2="http://schemas.microsoft.com/office/drawing/2015/10/21/chartex" xmlns:cx3="http://schemas.microsoft.com/office/drawing/2016/5/9/chartex" xmlns:cx4="http://schemas.microsoft.com/office/drawing/2016/5/10/chartex" xmlns:cx5="http://schemas.microsoft.com/office/drawing/2016/5/11/chartex" xmlns:cx6="http://schemas.microsoft.com/office/drawing/2016/5/12/chartex" xmlns:cx7="http://schemas.microsoft.com/office/drawing/2016/5/13/chartex" xmlns:cx8="http://schemas.microsoft.com/office/drawing/2016/5/14/chartex" xmlns:mc="http://schemas.openxmlformats.org/markup-compatibility/2006" xmlns:aink="http://schemas.microsoft.com/office/drawing/2016/ink" xmlns:am3d="http://schemas.microsoft.com/office/drawing/2017/model3d" xmlns:o="urn:schemas-microsoft-com:office:office" xmlns:oel="http://schemas.microsoft.com/office/2019/extlst" xmlns:r="http://schemas.openxmlformats.org/officeDocument/2006/relationships" xmlns:m="http://schemas.openxmlformats.org/officeDocument/2006/math" xmlns:v="urn:schemas-microsoft-com:vml" xmlns:wp14="http://schemas.microsoft.com/office/word/2010/wordprocessingDrawing" xmlns:wp="http://schemas.openxmlformats.org/drawingml/2006/wordprocessingDrawing" xmlns:w10="urn:schemas-microsoft-com:office:word" xmlns:w="http://schemas.openxmlformats.org/wordprocessingml/2006/main" xmlns:w14="http://schemas.microsoft.com/office/word/2010/wordml" xmlns:w15="http://schemas.microsoft.com/office/word/2012/wordml" xmlns:w16cex="http://schemas.microsoft.com/office/word/2018/wordml/cex" xmlns:w16cid="http://schemas.microsoft.com/office/word/2016/wordml/cid" xmlns:w16="http://schemas.microsoft.com/office/word/2018/wordml" xmlns:w16du="http://schemas.microsoft.com/office/word/2023/wordml/word16du" xmlns:w16sdtdh="http://schemas.microsoft.com/office/word/2020/wordml/sdtdatahash" xmlns:w16se="http://schemas.microsoft.com/office/word/2015/wordml/symex" xmlns:wpg="http://schemas.microsoft.com/office/word/2010/wordprocessingGroup" xmlns:wpi="http://schemas.microsoft.com/office/word/2010/wordprocessingInk" xmlns:wne="http://schemas.microsoft.com/office/word/2006/wordml" xmlns:wps="http://schemas.microsoft.com/office/word/2010/wordprocessingShape" mc:Ignorable="w14 w15 w16se w16cid w16 w16cex w16sdtdh w16du wp14">
   <w:body>
     <w:p>
       <w:pPr>
@@ -1042,7 +1042,7 @@
           <w:szCs w:val="24"/>
           <w:lang w:val="en"/>
         </w:rPr>
-        <w:t xml:space="preserve">college majors don’t require a math class beyond algebra or introductory statistics and the population is largely </w:t>
+        <w:t xml:space="preserve">college majors don’t require a math class beyond </w:t>
       </w:r>
       <w:proofErr w:type="gramStart"/>
       <w:r>
@@ -1054,7 +1054,7 @@
           <w:szCs w:val="24"/>
           <w:lang w:val="en"/>
         </w:rPr>
-        <w:t>math-averse</w:t>
+        <w:t>algebra</w:t>
       </w:r>
       <w:proofErr w:type="gramEnd"/>
       <w:r>
@@ -1066,7 +1066,7 @@
           <w:szCs w:val="24"/>
           <w:lang w:val="en"/>
         </w:rPr>
-        <w:t xml:space="preserve">. You could jokingly say that one of the main </w:t>
+        <w:t xml:space="preserve"> or introductory statistics and the population is largely math-averse. You could jokingly say that one of the main </w:t>
       </w:r>
       <w:proofErr w:type="gramStart"/>
       <w:r>
@@ -3879,6 +3879,122 @@
         <w:autoSpaceDE w:val="0"/>
         <w:autoSpaceDN w:val="0"/>
         <w:adjustRightInd w:val="0"/>
+        <w:spacing w:after="4" w:line="255" w:lineRule="atLeast"/>
+        <w:ind w:left="-15" w:right="4" w:firstLine="299"/>
+        <w:jc w:val="both"/>
+        <w:rPr>
+          <w:rFonts w:ascii="Comic Sans MS" w:hAnsi="Comic Sans MS"/>
+        </w:rPr>
+      </w:pPr>
+      <w:r>
+        <w:rPr>
+          <w:rFonts w:ascii="Comic Sans MS" w:hAnsi="Comic Sans MS"/>
+          <w:highlight w:val="yellow"/>
+        </w:rPr>
+        <w:t xml:space="preserve">These </w:t>
+      </w:r>
+      <w:r>
+        <w:rPr>
+          <w:rFonts w:ascii="Comic Sans MS" w:hAnsi="Comic Sans MS"/>
+          <w:highlight w:val="yellow"/>
+        </w:rPr>
+        <w:t xml:space="preserve">estimates assume that there is sufficient labor to </w:t>
+      </w:r>
+      <w:r>
+        <w:rPr>
+          <w:rFonts w:ascii="Comic Sans MS" w:hAnsi="Comic Sans MS"/>
+          <w:highlight w:val="yellow"/>
+        </w:rPr>
+        <w:t>work in</w:t>
+      </w:r>
+      <w:r>
+        <w:rPr>
+          <w:rFonts w:ascii="Comic Sans MS" w:hAnsi="Comic Sans MS"/>
+          <w:highlight w:val="yellow"/>
+        </w:rPr>
+        <w:t xml:space="preserve"> the fields, and that you can efficiently distribute food to the population.</w:t>
+      </w:r>
+      <w:r>
+        <w:rPr>
+          <w:rFonts w:ascii="Comic Sans MS" w:hAnsi="Comic Sans MS"/>
+          <w:highlight w:val="yellow"/>
+        </w:rPr>
+        <w:t xml:space="preserve"> Beyond simple </w:t>
+      </w:r>
+      <w:r>
+        <w:rPr>
+          <w:rFonts w:ascii="Comic Sans MS" w:hAnsi="Comic Sans MS"/>
+          <w:highlight w:val="yellow"/>
+        </w:rPr>
+        <w:t>logistics</w:t>
+      </w:r>
+      <w:r>
+        <w:rPr>
+          <w:rFonts w:ascii="Comic Sans MS" w:hAnsi="Comic Sans MS"/>
+          <w:highlight w:val="yellow"/>
+        </w:rPr>
+        <w:t xml:space="preserve"> </w:t>
+      </w:r>
+      <w:r>
+        <w:rPr>
+          <w:rFonts w:ascii="Comic Sans MS" w:hAnsi="Comic Sans MS"/>
+          <w:highlight w:val="yellow"/>
+        </w:rPr>
+        <w:t xml:space="preserve">– can people afford the food, or are they </w:t>
+      </w:r>
+      <w:r>
+        <w:rPr>
+          <w:rFonts w:ascii="Comic Sans MS" w:hAnsi="Comic Sans MS"/>
+          <w:highlight w:val="yellow"/>
+        </w:rPr>
+        <w:t xml:space="preserve">economically or </w:t>
+      </w:r>
+      <w:r>
+        <w:rPr>
+          <w:rFonts w:ascii="Comic Sans MS" w:hAnsi="Comic Sans MS"/>
+          <w:highlight w:val="yellow"/>
+        </w:rPr>
+        <w:t>socially excluded</w:t>
+      </w:r>
+      <w:r>
+        <w:rPr>
+          <w:rFonts w:ascii="Comic Sans MS" w:hAnsi="Comic Sans MS"/>
+          <w:highlight w:val="yellow"/>
+        </w:rPr>
+        <w:t>?</w:t>
+      </w:r>
+      <w:r>
+        <w:rPr>
+          <w:rFonts w:ascii="Comic Sans MS" w:hAnsi="Comic Sans MS"/>
+        </w:rPr>
+        <w:t xml:space="preserve"> </w:t>
+      </w:r>
+    </w:p>
+    <w:p>
+      <w:pPr>
+        <w:widowControl w:val="0"/>
+        <w:autoSpaceDE w:val="0"/>
+        <w:autoSpaceDN w:val="0"/>
+        <w:adjustRightInd w:val="0"/>
+        <w:spacing w:after="4" w:line="255" w:lineRule="atLeast"/>
+        <w:ind w:left="-15" w:right="4" w:firstLine="299"/>
+        <w:jc w:val="both"/>
+        <w:rPr>
+          <w:rFonts w:ascii="Comic Sans MS" w:hAnsi="Comic Sans MS" w:cs="Comic Sans MS"/>
+          <w:color w:val="000000"/>
+          <w:kern w:val="0"/>
+          <w:sz w:val="24"/>
+          <w:szCs w:val="24"/>
+          <w:lang w:val="en"/>
+        </w:rPr>
+      </w:pPr>
+    </w:p>
+    <w:p>
+      <w:pPr>
+        <w:widowControl w:val="0"/>
+        <w:autoSpaceDE w:val="0"/>
+        <w:autoSpaceDN w:val="0"/>
+        <w:adjustRightInd w:val="0"/>
         <w:spacing w:after="439" w:line="255" w:lineRule="atLeast"/>
         <w:ind w:left="-15" w:right="4" w:firstLine="299"/>
         <w:jc w:val="both"/>
@@ -3900,7 +4016,19 @@
           <w:szCs w:val="24"/>
           <w:lang w:val="en"/>
         </w:rPr>
-        <w:t xml:space="preserve">More emotionally charged conversations can be had about converting the United States to all organic agriculture, which, for corn, typically has a yield penalty of about 20 </w:t>
+        <w:t xml:space="preserve">More emotionally charged conversations can be had about converting the United </w:t>
+      </w:r>
+      <w:r>
+        <w:rPr>
+          <w:rFonts w:ascii="Comic Sans MS" w:hAnsi="Comic Sans MS" w:cs="Comic Sans MS"/>
+          <w:color w:val="000000"/>
+          <w:kern w:val="0"/>
+          <w:sz w:val="24"/>
+          <w:szCs w:val="24"/>
+          <w:lang w:val="en"/>
+        </w:rPr>
+        <w:lastRenderedPageBreak/>
+        <w:t xml:space="preserve">States to all organic agriculture, which, for corn, typically has a yield penalty of about 20 </w:t>
       </w:r>
       <w:r>
         <w:rPr>
@@ -4016,19 +4144,7 @@
           <w:szCs w:val="24"/>
           <w:lang w:val="en"/>
         </w:rPr>
-        <w:t xml:space="preserve">(half of Wisconsin, or all of Indiana) to feed the US population </w:t>
-      </w:r>
-      <w:r>
-        <w:rPr>
-          <w:rFonts w:ascii="Comic Sans MS" w:hAnsi="Comic Sans MS" w:cs="Comic Sans MS"/>
-          <w:color w:val="000000"/>
-          <w:kern w:val="0"/>
-          <w:sz w:val="24"/>
-          <w:szCs w:val="24"/>
-          <w:lang w:val="en"/>
-        </w:rPr>
-        <w:lastRenderedPageBreak/>
-        <w:t>(350 million people) corn for a year. The remainder of the corn belt can be devoted to animal feed, ethanol, and export. If the corn belt was devoted to producing organic corn at lower yield, [1</w:t>
+        <w:t>(half of Wisconsin, or all of Indiana) to feed the US population (350 million people) corn for a year. The remainder of the corn belt can be devoted to animal feed, ethanol, and export. If the corn belt was devoted to producing organic corn at lower yield, [1</w:t>
       </w:r>
       <w:r>
         <w:rPr>
@@ -4438,31 +4554,7 @@
           <w:szCs w:val="24"/>
           <w:lang w:val="en"/>
         </w:rPr>
-        <w:t xml:space="preserve">Few if any Native American cultures made use of draft animals for food or power before the Colombian Exchange. This means that the food that fed Tenochtitlan must have been brought to the city center by foot or canoe. How much land must have been devoted to </w:t>
-      </w:r>
-      <w:proofErr w:type="gramStart"/>
-      <w:r>
-        <w:rPr>
-          <w:rFonts w:ascii="Comic Sans MS" w:hAnsi="Comic Sans MS" w:cs="Comic Sans MS"/>
-          <w:color w:val="000000"/>
-          <w:kern w:val="0"/>
-          <w:sz w:val="24"/>
-          <w:szCs w:val="24"/>
-          <w:lang w:val="en"/>
-        </w:rPr>
-        <w:t>chinampas</w:t>
-      </w:r>
-      <w:proofErr w:type="gramEnd"/>
-      <w:r>
-        <w:rPr>
-          <w:rFonts w:ascii="Comic Sans MS" w:hAnsi="Comic Sans MS" w:cs="Comic Sans MS"/>
-          <w:color w:val="000000"/>
-          <w:kern w:val="0"/>
-          <w:sz w:val="24"/>
-          <w:szCs w:val="24"/>
-          <w:lang w:val="en"/>
-        </w:rPr>
-        <w:t xml:space="preserve"> to feed the population, or conversely, how many people could be supported by the land within walking or paddling distance from the city center?</w:t>
+        <w:t>Few if any Native American cultures made use of draft animals for food or power before the Colombian Exchange. This means that the food that fed Tenochtitlan must have been brought to the city center by foot or canoe. How much land must have been devoted to chinampas to feed the population, or conversely, how many people could be supported by the land within walking or paddling distance from the city center?</w:t>
       </w:r>
     </w:p>
     <w:p>
@@ -8541,53 +8633,102 @@
           <w:szCs w:val="24"/>
           <w:lang w:val="en"/>
         </w:rPr>
-        <w:t xml:space="preserve">t of carbon? Every question in a class like this is, to at least some extent, informed by numerical calculation and it </w:t>
-      </w:r>
-      <w:r>
-        <w:rPr>
-          <w:rFonts w:ascii="Comic Sans MS" w:hAnsi="Comic Sans MS" w:cs="Comic Sans MS"/>
-          <w:color w:val="000000"/>
-          <w:kern w:val="0"/>
-          <w:sz w:val="24"/>
-          <w:szCs w:val="24"/>
-          <w:lang w:val="en"/>
-        </w:rPr>
-        <w:t>seems</w:t>
-      </w:r>
-      <w:r>
-        <w:rPr>
-          <w:rFonts w:ascii="Comic Sans MS" w:hAnsi="Comic Sans MS" w:cs="Comic Sans MS"/>
-          <w:color w:val="000000"/>
-          <w:kern w:val="0"/>
-          <w:sz w:val="24"/>
-          <w:szCs w:val="24"/>
+        <w:t xml:space="preserve">t of carbon? </w:t>
+      </w:r>
+      <w:r>
+        <w:rPr>
+          <w:rFonts w:ascii="Comic Sans MS" w:hAnsi="Comic Sans MS" w:cs="Comic Sans MS"/>
+          <w:color w:val="000000"/>
+          <w:kern w:val="0"/>
+          <w:sz w:val="24"/>
+          <w:szCs w:val="24"/>
+          <w:highlight w:val="yellow"/>
+          <w:lang w:val="en"/>
+        </w:rPr>
+        <w:t>Nearly e</w:t>
+      </w:r>
+      <w:r>
+        <w:rPr>
+          <w:rFonts w:ascii="Comic Sans MS" w:hAnsi="Comic Sans MS" w:cs="Comic Sans MS"/>
+          <w:color w:val="000000"/>
+          <w:kern w:val="0"/>
+          <w:sz w:val="24"/>
+          <w:szCs w:val="24"/>
+          <w:highlight w:val="yellow"/>
+          <w:lang w:val="en"/>
+        </w:rPr>
+        <w:t>very question in a class like this is</w:t>
+      </w:r>
+      <w:r>
+        <w:rPr>
+          <w:rFonts w:ascii="Comic Sans MS" w:hAnsi="Comic Sans MS" w:cs="Comic Sans MS"/>
+          <w:color w:val="000000"/>
+          <w:kern w:val="0"/>
+          <w:sz w:val="24"/>
+          <w:szCs w:val="24"/>
+          <w:highlight w:val="yellow"/>
           <w:lang w:val="en"/>
         </w:rPr>
         <w:t xml:space="preserve"> </w:t>
       </w:r>
-      <w:proofErr w:type="gramStart"/>
-      <w:r>
-        <w:rPr>
-          <w:rFonts w:ascii="Comic Sans MS" w:hAnsi="Comic Sans MS" w:cs="Comic Sans MS"/>
-          <w:color w:val="000000"/>
-          <w:kern w:val="0"/>
-          <w:sz w:val="24"/>
-          <w:szCs w:val="24"/>
-          <w:lang w:val="en"/>
-        </w:rPr>
-        <w:t>pretty arrogant</w:t>
-      </w:r>
-      <w:proofErr w:type="gramEnd"/>
-      <w:r>
-        <w:rPr>
-          <w:rFonts w:ascii="Comic Sans MS" w:hAnsi="Comic Sans MS" w:cs="Comic Sans MS"/>
-          <w:color w:val="000000"/>
-          <w:kern w:val="0"/>
-          <w:sz w:val="24"/>
-          <w:szCs w:val="24"/>
-          <w:lang w:val="en"/>
-        </w:rPr>
-        <w:t xml:space="preserve"> to assume that “those students” don’t need to (or can’t) do the math. If you’re going to have success talking about numerical calculations, you might as well start with examples that everyone can relate to, and everyone eats! Along the way you might find fascinating historical questions to investigate</w:t>
+      <w:r>
+        <w:rPr>
+          <w:rFonts w:ascii="Comic Sans MS" w:hAnsi="Comic Sans MS" w:cs="Comic Sans MS"/>
+          <w:color w:val="000000"/>
+          <w:kern w:val="0"/>
+          <w:sz w:val="24"/>
+          <w:szCs w:val="24"/>
+          <w:highlight w:val="yellow"/>
+          <w:lang w:val="en"/>
+        </w:rPr>
+        <w:t xml:space="preserve">informed by numerical calculation and </w:t>
+      </w:r>
+      <w:r>
+        <w:rPr>
+          <w:rFonts w:ascii="Comic Sans MS" w:hAnsi="Comic Sans MS" w:cs="Comic Sans MS"/>
+          <w:color w:val="000000"/>
+          <w:kern w:val="0"/>
+          <w:sz w:val="24"/>
+          <w:szCs w:val="24"/>
+          <w:highlight w:val="yellow"/>
+          <w:lang w:val="en"/>
+        </w:rPr>
+        <w:t xml:space="preserve">so </w:t>
+      </w:r>
+      <w:r>
+        <w:rPr>
+          <w:rFonts w:ascii="Comic Sans MS" w:hAnsi="Comic Sans MS" w:cs="Comic Sans MS"/>
+          <w:color w:val="000000"/>
+          <w:kern w:val="0"/>
+          <w:sz w:val="24"/>
+          <w:szCs w:val="24"/>
+          <w:highlight w:val="yellow"/>
+          <w:lang w:val="en"/>
+        </w:rPr>
+        <w:t>numerical literacy is important</w:t>
+      </w:r>
+      <w:r>
+        <w:rPr>
+          <w:rFonts w:ascii="Comic Sans MS" w:hAnsi="Comic Sans MS" w:cs="Comic Sans MS"/>
+          <w:color w:val="000000"/>
+          <w:kern w:val="0"/>
+          <w:sz w:val="24"/>
+          <w:szCs w:val="24"/>
+          <w:highlight w:val="yellow"/>
+          <w:lang w:val="en"/>
+        </w:rPr>
+        <w:t>!</w:t>
+      </w:r>
+      <w:r>
+        <w:rPr>
+          <w:rFonts w:ascii="Comic Sans MS" w:hAnsi="Comic Sans MS" w:cs="Comic Sans MS"/>
+          <w:color w:val="000000"/>
+          <w:kern w:val="0"/>
+          <w:sz w:val="24"/>
+          <w:szCs w:val="24"/>
+          <w:lang w:val="en"/>
+        </w:rPr>
+        <w:t xml:space="preserve"> If you’re going to have success talking about numerical calculations, you might as well start with examples that everyone can relate to, and everyone eats! Along the way you might find fascinating historical questions to investigate</w:t>
       </w:r>
       <w:r>
         <w:rPr>
@@ -9492,7 +9633,7 @@
 </file>
 
 <file path=word/endnotes.xml><?xml version="1.0" encoding="utf-8"?>
-<w:endnotes xmlns:wpc="http://schemas.microsoft.com/office/word/2010/wordprocessingCanvas" xmlns:cx="http://schemas.microsoft.com/office/drawing/2014/chartex" xmlns:cx1="http://schemas.microsoft.com/office/drawing/2015/9/8/chartex" xmlns:cx2="http://schemas.microsoft.com/office/drawing/2015/10/21/chartex" xmlns:cx3="http://schemas.microsoft.com/office/drawing/2016/5/9/chartex" xmlns:cx4="http://schemas.microsoft.com/office/drawing/2016/5/10/chartex" xmlns:cx5="http://schemas.microsoft.com/office/drawing/2016/5/11/chartex" xmlns:cx6="http://schemas.microsoft.com/office/drawing/2016/5/12/chartex" xmlns:cx7="http://schemas.microsoft.com/office/drawing/2016/5/13/chartex" xmlns:cx8="http://schemas.microsoft.com/office/drawing/2016/5/14/chartex" xmlns:mc="http://schemas.openxmlformats.org/markup-compatibility/2006" xmlns:aink="http://schemas.microsoft.com/office/drawing/2016/ink" xmlns:am3d="http://schemas.microsoft.com/office/drawing/2017/model3d" xmlns:o="urn:schemas-microsoft-com:office:office" xmlns:oel="http://schemas.microsoft.com/office/2019/extlst" xmlns:r="http://schemas.openxmlformats.org/officeDocument/2006/relationships" xmlns:m="http://schemas.openxmlformats.org/officeDocument/2006/math" xmlns:v="urn:schemas-microsoft-com:vml" xmlns:wp14="http://schemas.microsoft.com/office/word/2010/wordprocessingDrawing" xmlns:wp="http://schemas.openxmlformats.org/drawingml/2006/wordprocessingDrawing" xmlns:w10="urn:schemas-microsoft-com:office:word" xmlns:w="http://schemas.openxmlformats.org/wordprocessingml/2006/main" xmlns:w14="http://schemas.microsoft.com/office/word/2010/wordml" xmlns:w15="http://schemas.microsoft.com/office/word/2012/wordml" xmlns:w16cex="http://schemas.microsoft.com/office/word/2018/wordml/cex" xmlns:w16cid="http://schemas.microsoft.com/office/word/2016/wordml/cid" xmlns:w16="http://schemas.microsoft.com/office/word/2018/wordml" xmlns:w16sdtdh="http://schemas.microsoft.com/office/word/2020/wordml/sdtdatahash" xmlns:w16se="http://schemas.microsoft.com/office/word/2015/wordml/symex" xmlns:wpg="http://schemas.microsoft.com/office/word/2010/wordprocessingGroup" xmlns:wpi="http://schemas.microsoft.com/office/word/2010/wordprocessingInk" xmlns:wne="http://schemas.microsoft.com/office/word/2006/wordml" xmlns:wps="http://schemas.microsoft.com/office/word/2010/wordprocessingShape" mc:Ignorable="w14 w15 w16se w16cid w16 w16cex w16sdtdh wp14">
+<w:endnotes xmlns:wpc="http://schemas.microsoft.com/office/word/2010/wordprocessingCanvas" xmlns:cx="http://schemas.microsoft.com/office/drawing/2014/chartex" xmlns:cx1="http://schemas.microsoft.com/office/drawing/2015/9/8/chartex" xmlns:cx2="http://schemas.microsoft.com/office/drawing/2015/10/21/chartex" xmlns:cx3="http://schemas.microsoft.com/office/drawing/2016/5/9/chartex" xmlns:cx4="http://schemas.microsoft.com/office/drawing/2016/5/10/chartex" xmlns:cx5="http://schemas.microsoft.com/office/drawing/2016/5/11/chartex" xmlns:cx6="http://schemas.microsoft.com/office/drawing/2016/5/12/chartex" xmlns:cx7="http://schemas.microsoft.com/office/drawing/2016/5/13/chartex" xmlns:cx8="http://schemas.microsoft.com/office/drawing/2016/5/14/chartex" xmlns:mc="http://schemas.openxmlformats.org/markup-compatibility/2006" xmlns:aink="http://schemas.microsoft.com/office/drawing/2016/ink" xmlns:am3d="http://schemas.microsoft.com/office/drawing/2017/model3d" xmlns:o="urn:schemas-microsoft-com:office:office" xmlns:oel="http://schemas.microsoft.com/office/2019/extlst" xmlns:r="http://schemas.openxmlformats.org/officeDocument/2006/relationships" xmlns:m="http://schemas.openxmlformats.org/officeDocument/2006/math" xmlns:v="urn:schemas-microsoft-com:vml" xmlns:wp14="http://schemas.microsoft.com/office/word/2010/wordprocessingDrawing" xmlns:wp="http://schemas.openxmlformats.org/drawingml/2006/wordprocessingDrawing" xmlns:w10="urn:schemas-microsoft-com:office:word" xmlns:w="http://schemas.openxmlformats.org/wordprocessingml/2006/main" xmlns:w14="http://schemas.microsoft.com/office/word/2010/wordml" xmlns:w15="http://schemas.microsoft.com/office/word/2012/wordml" xmlns:w16cex="http://schemas.microsoft.com/office/word/2018/wordml/cex" xmlns:w16cid="http://schemas.microsoft.com/office/word/2016/wordml/cid" xmlns:w16="http://schemas.microsoft.com/office/word/2018/wordml" xmlns:w16du="http://schemas.microsoft.com/office/word/2023/wordml/word16du" xmlns:w16sdtdh="http://schemas.microsoft.com/office/word/2020/wordml/sdtdatahash" xmlns:w16se="http://schemas.microsoft.com/office/word/2015/wordml/symex" xmlns:wpg="http://schemas.microsoft.com/office/word/2010/wordprocessingGroup" xmlns:wpi="http://schemas.microsoft.com/office/word/2010/wordprocessingInk" xmlns:wne="http://schemas.microsoft.com/office/word/2006/wordml" xmlns:wps="http://schemas.microsoft.com/office/word/2010/wordprocessingShape" mc:Ignorable="w14 w15 w16se w16cid w16 w16cex w16sdtdh w16du wp14">
   <w:endnote w:type="separator" w:id="-1">
     <w:p>
       <w:pPr>
@@ -9517,7 +9658,7 @@
 </file>
 
 <file path=word/footer1.xml><?xml version="1.0" encoding="utf-8"?>
-<w:ftr xmlns:wpc="http://schemas.microsoft.com/office/word/2010/wordprocessingCanvas" xmlns:cx="http://schemas.microsoft.com/office/drawing/2014/chartex" xmlns:cx1="http://schemas.microsoft.com/office/drawing/2015/9/8/chartex" xmlns:cx2="http://schemas.microsoft.com/office/drawing/2015/10/21/chartex" xmlns:cx3="http://schemas.microsoft.com/office/drawing/2016/5/9/chartex" xmlns:cx4="http://schemas.microsoft.com/office/drawing/2016/5/10/chartex" xmlns:cx5="http://schemas.microsoft.com/office/drawing/2016/5/11/chartex" xmlns:cx6="http://schemas.microsoft.com/office/drawing/2016/5/12/chartex" xmlns:cx7="http://schemas.microsoft.com/office/drawing/2016/5/13/chartex" xmlns:cx8="http://schemas.microsoft.com/office/drawing/2016/5/14/chartex" xmlns:mc="http://schemas.openxmlformats.org/markup-compatibility/2006" xmlns:aink="http://schemas.microsoft.com/office/drawing/2016/ink" xmlns:am3d="http://schemas.microsoft.com/office/drawing/2017/model3d" xmlns:o="urn:schemas-microsoft-com:office:office" xmlns:oel="http://schemas.microsoft.com/office/2019/extlst" xmlns:r="http://schemas.openxmlformats.org/officeDocument/2006/relationships" xmlns:m="http://schemas.openxmlformats.org/officeDocument/2006/math" xmlns:v="urn:schemas-microsoft-com:vml" xmlns:wp14="http://schemas.microsoft.com/office/word/2010/wordprocessingDrawing" xmlns:wp="http://schemas.openxmlformats.org/drawingml/2006/wordprocessingDrawing" xmlns:w10="urn:schemas-microsoft-com:office:word" xmlns:w="http://schemas.openxmlformats.org/wordprocessingml/2006/main" xmlns:w14="http://schemas.microsoft.com/office/word/2010/wordml" xmlns:w15="http://schemas.microsoft.com/office/word/2012/wordml" xmlns:w16cex="http://schemas.microsoft.com/office/word/2018/wordml/cex" xmlns:w16cid="http://schemas.microsoft.com/office/word/2016/wordml/cid" xmlns:w16="http://schemas.microsoft.com/office/word/2018/wordml" xmlns:w16sdtdh="http://schemas.microsoft.com/office/word/2020/wordml/sdtdatahash" xmlns:w16se="http://schemas.microsoft.com/office/word/2015/wordml/symex" xmlns:wpg="http://schemas.microsoft.com/office/word/2010/wordprocessingGroup" xmlns:wpi="http://schemas.microsoft.com/office/word/2010/wordprocessingInk" xmlns:wne="http://schemas.microsoft.com/office/word/2006/wordml" xmlns:wps="http://schemas.microsoft.com/office/word/2010/wordprocessingShape" mc:Ignorable="w14 w15 w16se w16cid w16 w16cex w16sdtdh wp14">
+<w:ftr xmlns:wpc="http://schemas.microsoft.com/office/word/2010/wordprocessingCanvas" xmlns:cx="http://schemas.microsoft.com/office/drawing/2014/chartex" xmlns:cx1="http://schemas.microsoft.com/office/drawing/2015/9/8/chartex" xmlns:cx2="http://schemas.microsoft.com/office/drawing/2015/10/21/chartex" xmlns:cx3="http://schemas.microsoft.com/office/drawing/2016/5/9/chartex" xmlns:cx4="http://schemas.microsoft.com/office/drawing/2016/5/10/chartex" xmlns:cx5="http://schemas.microsoft.com/office/drawing/2016/5/11/chartex" xmlns:cx6="http://schemas.microsoft.com/office/drawing/2016/5/12/chartex" xmlns:cx7="http://schemas.microsoft.com/office/drawing/2016/5/13/chartex" xmlns:cx8="http://schemas.microsoft.com/office/drawing/2016/5/14/chartex" xmlns:mc="http://schemas.openxmlformats.org/markup-compatibility/2006" xmlns:aink="http://schemas.microsoft.com/office/drawing/2016/ink" xmlns:am3d="http://schemas.microsoft.com/office/drawing/2017/model3d" xmlns:o="urn:schemas-microsoft-com:office:office" xmlns:oel="http://schemas.microsoft.com/office/2019/extlst" xmlns:r="http://schemas.openxmlformats.org/officeDocument/2006/relationships" xmlns:m="http://schemas.openxmlformats.org/officeDocument/2006/math" xmlns:v="urn:schemas-microsoft-com:vml" xmlns:wp14="http://schemas.microsoft.com/office/word/2010/wordprocessingDrawing" xmlns:wp="http://schemas.openxmlformats.org/drawingml/2006/wordprocessingDrawing" xmlns:w10="urn:schemas-microsoft-com:office:word" xmlns:w="http://schemas.openxmlformats.org/wordprocessingml/2006/main" xmlns:w14="http://schemas.microsoft.com/office/word/2010/wordml" xmlns:w15="http://schemas.microsoft.com/office/word/2012/wordml" xmlns:w16cex="http://schemas.microsoft.com/office/word/2018/wordml/cex" xmlns:w16cid="http://schemas.microsoft.com/office/word/2016/wordml/cid" xmlns:w16="http://schemas.microsoft.com/office/word/2018/wordml" xmlns:w16du="http://schemas.microsoft.com/office/word/2023/wordml/word16du" xmlns:w16sdtdh="http://schemas.microsoft.com/office/word/2020/wordml/sdtdatahash" xmlns:w16se="http://schemas.microsoft.com/office/word/2015/wordml/symex" xmlns:wpg="http://schemas.microsoft.com/office/word/2010/wordprocessingGroup" xmlns:wpi="http://schemas.microsoft.com/office/word/2010/wordprocessingInk" xmlns:wne="http://schemas.microsoft.com/office/word/2006/wordml" xmlns:wps="http://schemas.microsoft.com/office/word/2010/wordprocessingShape" mc:Ignorable="w14 w15 w16se w16cid w16 w16cex w16sdtdh w16du wp14">
   <w:sdt>
     <w:sdtPr>
       <w:id w:val="1904414610"/>
@@ -9570,7 +9711,7 @@
 </file>
 
 <file path=word/footnotes.xml><?xml version="1.0" encoding="utf-8"?>
-<w:footnotes xmlns:wpc="http://schemas.microsoft.com/office/word/2010/wordprocessingCanvas" xmlns:cx="http://schemas.microsoft.com/office/drawing/2014/chartex" xmlns:cx1="http://schemas.microsoft.com/office/drawing/2015/9/8/chartex" xmlns:cx2="http://schemas.microsoft.com/office/drawing/2015/10/21/chartex" xmlns:cx3="http://schemas.microsoft.com/office/drawing/2016/5/9/chartex" xmlns:cx4="http://schemas.microsoft.com/office/drawing/2016/5/10/chartex" xmlns:cx5="http://schemas.microsoft.com/office/drawing/2016/5/11/chartex" xmlns:cx6="http://schemas.microsoft.com/office/drawing/2016/5/12/chartex" xmlns:cx7="http://schemas.microsoft.com/office/drawing/2016/5/13/chartex" xmlns:cx8="http://schemas.microsoft.com/office/drawing/2016/5/14/chartex" xmlns:mc="http://schemas.openxmlformats.org/markup-compatibility/2006" xmlns:aink="http://schemas.microsoft.com/office/drawing/2016/ink" xmlns:am3d="http://schemas.microsoft.com/office/drawing/2017/model3d" xmlns:o="urn:schemas-microsoft-com:office:office" xmlns:oel="http://schemas.microsoft.com/office/2019/extlst" xmlns:r="http://schemas.openxmlformats.org/officeDocument/2006/relationships" xmlns:m="http://schemas.openxmlformats.org/officeDocument/2006/math" xmlns:v="urn:schemas-microsoft-com:vml" xmlns:wp14="http://schemas.microsoft.com/office/word/2010/wordprocessingDrawing" xmlns:wp="http://schemas.openxmlformats.org/drawingml/2006/wordprocessingDrawing" xmlns:w10="urn:schemas-microsoft-com:office:word" xmlns:w="http://schemas.openxmlformats.org/wordprocessingml/2006/main" xmlns:w14="http://schemas.microsoft.com/office/word/2010/wordml" xmlns:w15="http://schemas.microsoft.com/office/word/2012/wordml" xmlns:w16cex="http://schemas.microsoft.com/office/word/2018/wordml/cex" xmlns:w16cid="http://schemas.microsoft.com/office/word/2016/wordml/cid" xmlns:w16="http://schemas.microsoft.com/office/word/2018/wordml" xmlns:w16sdtdh="http://schemas.microsoft.com/office/word/2020/wordml/sdtdatahash" xmlns:w16se="http://schemas.microsoft.com/office/word/2015/wordml/symex" xmlns:wpg="http://schemas.microsoft.com/office/word/2010/wordprocessingGroup" xmlns:wpi="http://schemas.microsoft.com/office/word/2010/wordprocessingInk" xmlns:wne="http://schemas.microsoft.com/office/word/2006/wordml" xmlns:wps="http://schemas.microsoft.com/office/word/2010/wordprocessingShape" mc:Ignorable="w14 w15 w16se w16cid w16 w16cex w16sdtdh wp14">
+<w:footnotes xmlns:wpc="http://schemas.microsoft.com/office/word/2010/wordprocessingCanvas" xmlns:cx="http://schemas.microsoft.com/office/drawing/2014/chartex" xmlns:cx1="http://schemas.microsoft.com/office/drawing/2015/9/8/chartex" xmlns:cx2="http://schemas.microsoft.com/office/drawing/2015/10/21/chartex" xmlns:cx3="http://schemas.microsoft.com/office/drawing/2016/5/9/chartex" xmlns:cx4="http://schemas.microsoft.com/office/drawing/2016/5/10/chartex" xmlns:cx5="http://schemas.microsoft.com/office/drawing/2016/5/11/chartex" xmlns:cx6="http://schemas.microsoft.com/office/drawing/2016/5/12/chartex" xmlns:cx7="http://schemas.microsoft.com/office/drawing/2016/5/13/chartex" xmlns:cx8="http://schemas.microsoft.com/office/drawing/2016/5/14/chartex" xmlns:mc="http://schemas.openxmlformats.org/markup-compatibility/2006" xmlns:aink="http://schemas.microsoft.com/office/drawing/2016/ink" xmlns:am3d="http://schemas.microsoft.com/office/drawing/2017/model3d" xmlns:o="urn:schemas-microsoft-com:office:office" xmlns:oel="http://schemas.microsoft.com/office/2019/extlst" xmlns:r="http://schemas.openxmlformats.org/officeDocument/2006/relationships" xmlns:m="http://schemas.openxmlformats.org/officeDocument/2006/math" xmlns:v="urn:schemas-microsoft-com:vml" xmlns:wp14="http://schemas.microsoft.com/office/word/2010/wordprocessingDrawing" xmlns:wp="http://schemas.openxmlformats.org/drawingml/2006/wordprocessingDrawing" xmlns:w10="urn:schemas-microsoft-com:office:word" xmlns:w="http://schemas.openxmlformats.org/wordprocessingml/2006/main" xmlns:w14="http://schemas.microsoft.com/office/word/2010/wordml" xmlns:w15="http://schemas.microsoft.com/office/word/2012/wordml" xmlns:w16cex="http://schemas.microsoft.com/office/word/2018/wordml/cex" xmlns:w16cid="http://schemas.microsoft.com/office/word/2016/wordml/cid" xmlns:w16="http://schemas.microsoft.com/office/word/2018/wordml" xmlns:w16du="http://schemas.microsoft.com/office/word/2023/wordml/word16du" xmlns:w16sdtdh="http://schemas.microsoft.com/office/word/2020/wordml/sdtdatahash" xmlns:w16se="http://schemas.microsoft.com/office/word/2015/wordml/symex" xmlns:wpg="http://schemas.microsoft.com/office/word/2010/wordprocessingGroup" xmlns:wpi="http://schemas.microsoft.com/office/word/2010/wordprocessingInk" xmlns:wne="http://schemas.microsoft.com/office/word/2006/wordml" xmlns:wps="http://schemas.microsoft.com/office/word/2010/wordprocessingShape" mc:Ignorable="w14 w15 w16se w16cid w16 w16cex w16sdtdh w16du wp14">
   <w:footnote w:type="separator" w:id="-1">
     <w:p>
       <w:pPr>
@@ -9595,7 +9736,7 @@
 </file>
 
 <file path=word/styles.xml><?xml version="1.0" encoding="utf-8"?>
-<w:styles xmlns:mc="http://schemas.openxmlformats.org/markup-compatibility/2006" xmlns:r="http://schemas.openxmlformats.org/officeDocument/2006/relationships" xmlns:w="http://schemas.openxmlformats.org/wordprocessingml/2006/main" xmlns:w14="http://schemas.microsoft.com/office/word/2010/wordml" xmlns:w15="http://schemas.microsoft.com/office/word/2012/wordml" xmlns:w16cex="http://schemas.microsoft.com/office/word/2018/wordml/cex" xmlns:w16cid="http://schemas.microsoft.com/office/word/2016/wordml/cid" xmlns:w16="http://schemas.microsoft.com/office/word/2018/wordml" xmlns:w16sdtdh="http://schemas.microsoft.com/office/word/2020/wordml/sdtdatahash" xmlns:w16se="http://schemas.microsoft.com/office/word/2015/wordml/symex" mc:Ignorable="w14 w15 w16se w16cid w16 w16cex w16sdtdh">
+<w:styles xmlns:mc="http://schemas.openxmlformats.org/markup-compatibility/2006" xmlns:r="http://schemas.openxmlformats.org/officeDocument/2006/relationships" xmlns:w="http://schemas.openxmlformats.org/wordprocessingml/2006/main" xmlns:w14="http://schemas.microsoft.com/office/word/2010/wordml" xmlns:w15="http://schemas.microsoft.com/office/word/2012/wordml" xmlns:w16cex="http://schemas.microsoft.com/office/word/2018/wordml/cex" xmlns:w16cid="http://schemas.microsoft.com/office/word/2016/wordml/cid" xmlns:w16="http://schemas.microsoft.com/office/word/2018/wordml" xmlns:w16du="http://schemas.microsoft.com/office/word/2023/wordml/word16du" xmlns:w16sdtdh="http://schemas.microsoft.com/office/word/2020/wordml/sdtdatahash" xmlns:w16se="http://schemas.microsoft.com/office/word/2015/wordml/symex" mc:Ignorable="w14 w15 w16se w16cid w16 w16cex w16sdtdh w16du">
   <w:docDefaults>
     <w:rPrDefault>
       <w:rPr>

</xml_diff>